<commit_message>
Finalización de la API y Documentación útil
</commit_message>
<xml_diff>
--- a/Documentación APIRes en Python.docx
+++ b/Documentación APIRes en Python.docx
@@ -15,8 +15,17 @@
           <w:sz w:val="56"/>
           <w:szCs w:val="56"/>
         </w:rPr>
-        <w:t>Documentación APIRes</w:t>
-      </w:r>
+        <w:t xml:space="preserve">Documentación </w:t>
+      </w:r>
+      <w:proofErr w:type="spellStart"/>
+      <w:r>
+        <w:rPr>
+          <w:sz w:val="56"/>
+          <w:szCs w:val="56"/>
+        </w:rPr>
+        <w:t>APIRes</w:t>
+      </w:r>
+      <w:proofErr w:type="spellEnd"/>
       <w:r>
         <w:rPr>
           <w:sz w:val="56"/>
@@ -60,6 +69,7 @@
           <w:szCs w:val="28"/>
         </w:rPr>
       </w:pPr>
+      <w:proofErr w:type="spellStart"/>
       <w:r>
         <w:rPr>
           <w:sz w:val="28"/>
@@ -67,6 +77,7 @@
         </w:rPr>
         <w:t>Flask</w:t>
       </w:r>
+      <w:proofErr w:type="spellEnd"/>
     </w:p>
     <w:p>
       <w:pPr>
@@ -100,12 +111,21 @@
           <w:szCs w:val="28"/>
         </w:rPr>
       </w:pPr>
-      <w:r>
-        <w:rPr>
-          <w:sz w:val="28"/>
-          <w:szCs w:val="28"/>
-        </w:rPr>
-        <w:t>Json (módulo importado).</w:t>
+      <w:proofErr w:type="spellStart"/>
+      <w:r>
+        <w:rPr>
+          <w:sz w:val="28"/>
+          <w:szCs w:val="28"/>
+        </w:rPr>
+        <w:t>Json</w:t>
+      </w:r>
+      <w:proofErr w:type="spellEnd"/>
+      <w:r>
+        <w:rPr>
+          <w:sz w:val="28"/>
+          <w:szCs w:val="28"/>
+        </w:rPr>
+        <w:t xml:space="preserve"> (módulo importado).</w:t>
       </w:r>
     </w:p>
     <w:p>
@@ -149,6 +169,7 @@
       </w:pPr>
       <w:r>
         <w:rPr>
+          <w:noProof/>
           <w:sz w:val="28"/>
           <w:szCs w:val="28"/>
         </w:rPr>
@@ -222,6 +243,7 @@
       </w:pPr>
       <w:r>
         <w:rPr>
+          <w:noProof/>
           <w:sz w:val="28"/>
           <w:szCs w:val="28"/>
         </w:rPr>
@@ -300,10 +322,10 @@
           <w:szCs w:val="28"/>
         </w:rPr>
         <w:drawing>
-          <wp:inline distT="0" distB="0" distL="0" distR="0" wp14:anchorId="63FB5277" wp14:editId="3B977865">
-            <wp:extent cx="4477375" cy="2286319"/>
+          <wp:inline distT="0" distB="0" distL="0" distR="0" wp14:anchorId="1A09DADD" wp14:editId="071E0A5C">
+            <wp:extent cx="5220429" cy="2743583"/>
             <wp:effectExtent l="0" t="0" r="0" b="0"/>
-            <wp:docPr id="3" name="Imagen 3"/>
+            <wp:docPr id="5" name="Imagen 5"/>
             <wp:cNvGraphicFramePr>
               <a:graphicFrameLocks xmlns:a="http://schemas.openxmlformats.org/drawingml/2006/main" noChangeAspect="1"/>
             </wp:cNvGraphicFramePr>
@@ -323,7 +345,7 @@
                   <pic:spPr>
                     <a:xfrm>
                       <a:off x="0" y="0"/>
-                      <a:ext cx="4477375" cy="2286319"/>
+                      <a:ext cx="5220429" cy="2743583"/>
                     </a:xfrm>
                     <a:prstGeom prst="rect">
                       <a:avLst/>
@@ -369,6 +391,7 @@
       </w:pPr>
       <w:r>
         <w:rPr>
+          <w:noProof/>
           <w:sz w:val="28"/>
           <w:szCs w:val="28"/>
         </w:rPr>
@@ -422,7 +445,23 @@
           <w:sz w:val="28"/>
           <w:szCs w:val="28"/>
         </w:rPr>
-        <w:t>Definimos la ruta raíz, o path.</w:t>
+        <w:t xml:space="preserve">Definimos la ruta raíz, o </w:t>
+      </w:r>
+      <w:proofErr w:type="spellStart"/>
+      <w:r>
+        <w:rPr>
+          <w:sz w:val="28"/>
+          <w:szCs w:val="28"/>
+        </w:rPr>
+        <w:t>path</w:t>
+      </w:r>
+      <w:proofErr w:type="spellEnd"/>
+      <w:r>
+        <w:rPr>
+          <w:sz w:val="28"/>
+          <w:szCs w:val="28"/>
+        </w:rPr>
+        <w:t>.</w:t>
       </w:r>
       <w:r>
         <w:rPr>
@@ -445,8 +484,25 @@
           <w:sz w:val="28"/>
           <w:szCs w:val="28"/>
         </w:rPr>
-        <w:t xml:space="preserve">La función index() va a mostrarnos mediante la sentencia </w:t>
-      </w:r>
+        <w:t xml:space="preserve">La función </w:t>
+      </w:r>
+      <w:proofErr w:type="spellStart"/>
+      <w:r>
+        <w:rPr>
+          <w:sz w:val="28"/>
+          <w:szCs w:val="28"/>
+        </w:rPr>
+        <w:t>index</w:t>
+      </w:r>
+      <w:proofErr w:type="spellEnd"/>
+      <w:r>
+        <w:rPr>
+          <w:sz w:val="28"/>
+          <w:szCs w:val="28"/>
+        </w:rPr>
+        <w:t xml:space="preserve">() va a mostrarnos mediante la sentencia </w:t>
+      </w:r>
+      <w:proofErr w:type="spellStart"/>
       <w:r>
         <w:rPr>
           <w:sz w:val="28"/>
@@ -454,6 +510,7 @@
         </w:rPr>
         <w:t>Sql</w:t>
       </w:r>
+      <w:proofErr w:type="spellEnd"/>
       <w:r>
         <w:rPr>
           <w:sz w:val="28"/>
@@ -469,6 +526,52 @@
           <w:szCs w:val="28"/>
         </w:rPr>
       </w:pPr>
+      <w:r>
+        <w:rPr>
+          <w:sz w:val="28"/>
+          <w:szCs w:val="28"/>
+        </w:rPr>
+        <w:t xml:space="preserve">Nos devolverá un array de </w:t>
+      </w:r>
+      <w:proofErr w:type="spellStart"/>
+      <w:r>
+        <w:rPr>
+          <w:sz w:val="28"/>
+          <w:szCs w:val="28"/>
+        </w:rPr>
+        <w:t>JSON’s</w:t>
+      </w:r>
+      <w:proofErr w:type="spellEnd"/>
+      <w:r>
+        <w:rPr>
+          <w:sz w:val="28"/>
+          <w:szCs w:val="28"/>
+        </w:rPr>
+        <w:t xml:space="preserve"> con la información de los registros de </w:t>
+      </w:r>
+      <w:r>
+        <w:rPr>
+          <w:sz w:val="28"/>
+          <w:szCs w:val="28"/>
+        </w:rPr>
+        <w:t>los arquitectos y edificios.</w:t>
+      </w:r>
+    </w:p>
+    <w:p>
+      <w:pPr>
+        <w:rPr>
+          <w:sz w:val="28"/>
+          <w:szCs w:val="28"/>
+        </w:rPr>
+      </w:pPr>
+    </w:p>
+    <w:p>
+      <w:pPr>
+        <w:rPr>
+          <w:sz w:val="28"/>
+          <w:szCs w:val="28"/>
+        </w:rPr>
+      </w:pPr>
     </w:p>
     <w:p>
       <w:pPr>
@@ -480,6 +583,7 @@
       </w:pPr>
       <w:r>
         <w:rPr>
+          <w:noProof/>
           <w:sz w:val="28"/>
           <w:szCs w:val="28"/>
         </w:rPr>
@@ -547,32 +651,86 @@
           <w:sz w:val="28"/>
           <w:szCs w:val="28"/>
         </w:rPr>
-        <w:t>La función index_edificio nos va a mostrar los datos e información del edificio, usando la sentencia Sql SELECT y las funciones de devolución de atributos.</w:t>
-      </w:r>
-    </w:p>
-    <w:p>
-      <w:pPr>
-        <w:rPr>
-          <w:sz w:val="28"/>
-          <w:szCs w:val="28"/>
-        </w:rPr>
-      </w:pPr>
-    </w:p>
-    <w:p>
-      <w:pPr>
-        <w:rPr>
-          <w:sz w:val="28"/>
-          <w:szCs w:val="28"/>
-        </w:rPr>
-      </w:pPr>
-    </w:p>
-    <w:p>
-      <w:pPr>
-        <w:rPr>
-          <w:sz w:val="28"/>
-          <w:szCs w:val="28"/>
-        </w:rPr>
-      </w:pPr>
+        <w:t xml:space="preserve">La función </w:t>
+      </w:r>
+      <w:proofErr w:type="spellStart"/>
+      <w:r>
+        <w:rPr>
+          <w:sz w:val="28"/>
+          <w:szCs w:val="28"/>
+        </w:rPr>
+        <w:t>index_edificio</w:t>
+      </w:r>
+      <w:proofErr w:type="spellEnd"/>
+      <w:r>
+        <w:rPr>
+          <w:sz w:val="28"/>
+          <w:szCs w:val="28"/>
+        </w:rPr>
+        <w:t xml:space="preserve"> nos va a mostrar los datos e información del edificio, usando la sentencia </w:t>
+      </w:r>
+      <w:proofErr w:type="spellStart"/>
+      <w:r>
+        <w:rPr>
+          <w:sz w:val="28"/>
+          <w:szCs w:val="28"/>
+        </w:rPr>
+        <w:t>Sql</w:t>
+      </w:r>
+      <w:proofErr w:type="spellEnd"/>
+      <w:r>
+        <w:rPr>
+          <w:sz w:val="28"/>
+          <w:szCs w:val="28"/>
+        </w:rPr>
+        <w:t xml:space="preserve"> SELECT y las funciones de devolución de atributos.</w:t>
+      </w:r>
+    </w:p>
+    <w:p>
+      <w:pPr>
+        <w:rPr>
+          <w:sz w:val="28"/>
+          <w:szCs w:val="28"/>
+        </w:rPr>
+      </w:pPr>
+    </w:p>
+    <w:p>
+      <w:pPr>
+        <w:rPr>
+          <w:sz w:val="28"/>
+          <w:szCs w:val="28"/>
+        </w:rPr>
+      </w:pPr>
+      <w:r>
+        <w:rPr>
+          <w:sz w:val="28"/>
+          <w:szCs w:val="28"/>
+        </w:rPr>
+        <w:t xml:space="preserve">Nos devolverá un array de </w:t>
+      </w:r>
+      <w:proofErr w:type="spellStart"/>
+      <w:r>
+        <w:rPr>
+          <w:sz w:val="28"/>
+          <w:szCs w:val="28"/>
+        </w:rPr>
+        <w:t>JSON’s</w:t>
+      </w:r>
+      <w:proofErr w:type="spellEnd"/>
+      <w:r>
+        <w:rPr>
+          <w:sz w:val="28"/>
+          <w:szCs w:val="28"/>
+        </w:rPr>
+        <w:t xml:space="preserve"> con la información de los registros de cada </w:t>
+      </w:r>
+      <w:r>
+        <w:rPr>
+          <w:sz w:val="28"/>
+          <w:szCs w:val="28"/>
+        </w:rPr>
+        <w:t>edificio.</w:t>
+      </w:r>
     </w:p>
     <w:p>
       <w:pPr>
@@ -600,6 +758,7 @@
       </w:pPr>
       <w:r>
         <w:rPr>
+          <w:noProof/>
           <w:sz w:val="28"/>
           <w:szCs w:val="28"/>
         </w:rPr>
@@ -668,7 +827,77 @@
           <w:sz w:val="28"/>
           <w:szCs w:val="28"/>
         </w:rPr>
-        <w:t>La función index_arquitecto nos va a mostrar los datos e información del arquitecto, con el uso de la sentencia Sql SELECT y las funciones de devolución de atributos.</w:t>
+        <w:t xml:space="preserve">La función </w:t>
+      </w:r>
+      <w:proofErr w:type="spellStart"/>
+      <w:r>
+        <w:rPr>
+          <w:sz w:val="28"/>
+          <w:szCs w:val="28"/>
+        </w:rPr>
+        <w:t>index_arquitecto</w:t>
+      </w:r>
+      <w:proofErr w:type="spellEnd"/>
+      <w:r>
+        <w:rPr>
+          <w:sz w:val="28"/>
+          <w:szCs w:val="28"/>
+        </w:rPr>
+        <w:t xml:space="preserve"> nos va a mostrar los datos e información del arquitecto, con el uso de la sentencia </w:t>
+      </w:r>
+      <w:proofErr w:type="spellStart"/>
+      <w:r>
+        <w:rPr>
+          <w:sz w:val="28"/>
+          <w:szCs w:val="28"/>
+        </w:rPr>
+        <w:t>Sql</w:t>
+      </w:r>
+      <w:proofErr w:type="spellEnd"/>
+      <w:r>
+        <w:rPr>
+          <w:sz w:val="28"/>
+          <w:szCs w:val="28"/>
+        </w:rPr>
+        <w:t xml:space="preserve"> SELECT y las funciones de devolución de atributos.</w:t>
+      </w:r>
+    </w:p>
+    <w:p>
+      <w:pPr>
+        <w:rPr>
+          <w:sz w:val="28"/>
+          <w:szCs w:val="28"/>
+        </w:rPr>
+      </w:pPr>
+      <w:r>
+        <w:rPr>
+          <w:sz w:val="28"/>
+          <w:szCs w:val="28"/>
+        </w:rPr>
+        <w:t xml:space="preserve">Nos devolverá un array de </w:t>
+      </w:r>
+      <w:proofErr w:type="spellStart"/>
+      <w:r>
+        <w:rPr>
+          <w:sz w:val="28"/>
+          <w:szCs w:val="28"/>
+        </w:rPr>
+        <w:t>JSON’s</w:t>
+      </w:r>
+      <w:proofErr w:type="spellEnd"/>
+      <w:r>
+        <w:rPr>
+          <w:sz w:val="28"/>
+          <w:szCs w:val="28"/>
+        </w:rPr>
+        <w:t xml:space="preserve"> </w:t>
+      </w:r>
+      <w:r>
+        <w:rPr>
+          <w:sz w:val="28"/>
+          <w:szCs w:val="28"/>
+        </w:rPr>
+        <w:t xml:space="preserve"> con la información de los registros de cada arquitecto.</w:t>
       </w:r>
     </w:p>
     <w:p>
@@ -689,6 +918,7 @@
       </w:pPr>
       <w:r>
         <w:rPr>
+          <w:noProof/>
           <w:sz w:val="28"/>
           <w:szCs w:val="28"/>
         </w:rPr>
@@ -756,22 +986,101 @@
           <w:sz w:val="28"/>
           <w:szCs w:val="28"/>
         </w:rPr>
-        <w:t>La función eliminar_edificio eliminará los registros por id, empleando la sentencia Sql DELETE.</w:t>
-      </w:r>
-    </w:p>
-    <w:p>
-      <w:pPr>
-        <w:rPr>
-          <w:sz w:val="28"/>
-          <w:szCs w:val="28"/>
-        </w:rPr>
-      </w:pPr>
-      <w:r>
-        <w:rPr>
-          <w:sz w:val="28"/>
-          <w:szCs w:val="28"/>
-        </w:rPr>
-        <w:t>Por último, se ofrecerá un feedback mínimo mediante el uso de un sistema de excepciones.</w:t>
+        <w:t xml:space="preserve">La función </w:t>
+      </w:r>
+      <w:proofErr w:type="spellStart"/>
+      <w:r>
+        <w:rPr>
+          <w:sz w:val="28"/>
+          <w:szCs w:val="28"/>
+        </w:rPr>
+        <w:t>eliminar_edificio</w:t>
+      </w:r>
+      <w:proofErr w:type="spellEnd"/>
+      <w:r>
+        <w:rPr>
+          <w:sz w:val="28"/>
+          <w:szCs w:val="28"/>
+        </w:rPr>
+        <w:t xml:space="preserve"> eliminará los registros por id, empleando la sentencia </w:t>
+      </w:r>
+      <w:proofErr w:type="spellStart"/>
+      <w:r>
+        <w:rPr>
+          <w:sz w:val="28"/>
+          <w:szCs w:val="28"/>
+        </w:rPr>
+        <w:t>Sql</w:t>
+      </w:r>
+      <w:proofErr w:type="spellEnd"/>
+      <w:r>
+        <w:rPr>
+          <w:sz w:val="28"/>
+          <w:szCs w:val="28"/>
+        </w:rPr>
+        <w:t xml:space="preserve"> DELETE.</w:t>
+      </w:r>
+    </w:p>
+    <w:p>
+      <w:pPr>
+        <w:rPr>
+          <w:sz w:val="28"/>
+          <w:szCs w:val="28"/>
+        </w:rPr>
+      </w:pPr>
+      <w:r>
+        <w:rPr>
+          <w:sz w:val="28"/>
+          <w:szCs w:val="28"/>
+        </w:rPr>
+        <w:t xml:space="preserve">Por último, se ofrecerá un </w:t>
+      </w:r>
+      <w:proofErr w:type="spellStart"/>
+      <w:r>
+        <w:rPr>
+          <w:sz w:val="28"/>
+          <w:szCs w:val="28"/>
+        </w:rPr>
+        <w:t>feedback</w:t>
+      </w:r>
+      <w:proofErr w:type="spellEnd"/>
+      <w:r>
+        <w:rPr>
+          <w:sz w:val="28"/>
+          <w:szCs w:val="28"/>
+        </w:rPr>
+        <w:t xml:space="preserve"> mínimo mediante el uso de un sistema de excepciones.</w:t>
+      </w:r>
+    </w:p>
+    <w:p>
+      <w:pPr>
+        <w:rPr>
+          <w:sz w:val="28"/>
+          <w:szCs w:val="28"/>
+        </w:rPr>
+      </w:pPr>
+      <w:r>
+        <w:rPr>
+          <w:sz w:val="28"/>
+          <w:szCs w:val="28"/>
+        </w:rPr>
+        <w:t xml:space="preserve">Se nos redirigirá al </w:t>
+      </w:r>
+      <w:proofErr w:type="spellStart"/>
+      <w:r>
+        <w:rPr>
+          <w:sz w:val="28"/>
+          <w:szCs w:val="28"/>
+        </w:rPr>
+        <w:t>index</w:t>
+      </w:r>
+      <w:proofErr w:type="spellEnd"/>
+      <w:r>
+        <w:rPr>
+          <w:sz w:val="28"/>
+          <w:szCs w:val="28"/>
+        </w:rPr>
+        <w:t>.</w:t>
       </w:r>
     </w:p>
     <w:p>
@@ -792,6 +1101,7 @@
       </w:pPr>
       <w:r>
         <w:rPr>
+          <w:noProof/>
           <w:sz w:val="28"/>
           <w:szCs w:val="28"/>
         </w:rPr>
@@ -860,7 +1170,70 @@
           <w:sz w:val="28"/>
           <w:szCs w:val="28"/>
         </w:rPr>
-        <w:t>La función eliminar_arquitecto va a eliminar los registros por id, empleando nuevamente la sentencia Sql DELETE.</w:t>
+        <w:t xml:space="preserve">La función </w:t>
+      </w:r>
+      <w:proofErr w:type="spellStart"/>
+      <w:r>
+        <w:rPr>
+          <w:sz w:val="28"/>
+          <w:szCs w:val="28"/>
+        </w:rPr>
+        <w:t>eliminar_arquitecto</w:t>
+      </w:r>
+      <w:proofErr w:type="spellEnd"/>
+      <w:r>
+        <w:rPr>
+          <w:sz w:val="28"/>
+          <w:szCs w:val="28"/>
+        </w:rPr>
+        <w:t xml:space="preserve"> va a eliminar los registros por id, empleando nuevamente la sentencia </w:t>
+      </w:r>
+      <w:proofErr w:type="spellStart"/>
+      <w:r>
+        <w:rPr>
+          <w:sz w:val="28"/>
+          <w:szCs w:val="28"/>
+        </w:rPr>
+        <w:t>Sql</w:t>
+      </w:r>
+      <w:proofErr w:type="spellEnd"/>
+      <w:r>
+        <w:rPr>
+          <w:sz w:val="28"/>
+          <w:szCs w:val="28"/>
+        </w:rPr>
+        <w:t xml:space="preserve"> DELETE.</w:t>
+      </w:r>
+    </w:p>
+    <w:p>
+      <w:pPr>
+        <w:rPr>
+          <w:sz w:val="28"/>
+          <w:szCs w:val="28"/>
+        </w:rPr>
+      </w:pPr>
+      <w:r>
+        <w:rPr>
+          <w:sz w:val="28"/>
+          <w:szCs w:val="28"/>
+        </w:rPr>
+        <w:t xml:space="preserve">Se nos redirigirá al </w:t>
+      </w:r>
+      <w:proofErr w:type="spellStart"/>
+      <w:r>
+        <w:rPr>
+          <w:sz w:val="28"/>
+          <w:szCs w:val="28"/>
+        </w:rPr>
+        <w:t>index</w:t>
+      </w:r>
+      <w:proofErr w:type="spellEnd"/>
+      <w:r>
+        <w:rPr>
+          <w:sz w:val="28"/>
+          <w:szCs w:val="28"/>
+        </w:rPr>
+        <w:t>.</w:t>
       </w:r>
     </w:p>
     <w:p>
@@ -881,6 +1254,7 @@
       </w:pPr>
       <w:r>
         <w:rPr>
+          <w:noProof/>
           <w:sz w:val="28"/>
           <w:szCs w:val="28"/>
         </w:rPr>
@@ -948,7 +1322,39 @@
           <w:sz w:val="28"/>
           <w:szCs w:val="28"/>
         </w:rPr>
-        <w:t xml:space="preserve">La función buscar_edificio nos va buscar un registro mediante el nombre del proyecto. Se hará uso de la sentencia Sql SELECT </w:t>
+        <w:t xml:space="preserve">La función </w:t>
+      </w:r>
+      <w:proofErr w:type="spellStart"/>
+      <w:r>
+        <w:rPr>
+          <w:sz w:val="28"/>
+          <w:szCs w:val="28"/>
+        </w:rPr>
+        <w:t>buscar_edificio</w:t>
+      </w:r>
+      <w:proofErr w:type="spellEnd"/>
+      <w:r>
+        <w:rPr>
+          <w:sz w:val="28"/>
+          <w:szCs w:val="28"/>
+        </w:rPr>
+        <w:t xml:space="preserve"> nos va buscar un registro mediante el nombre del proyecto. Se hará uso de la sentencia </w:t>
+      </w:r>
+      <w:proofErr w:type="spellStart"/>
+      <w:r>
+        <w:rPr>
+          <w:sz w:val="28"/>
+          <w:szCs w:val="28"/>
+        </w:rPr>
+        <w:t>Sql</w:t>
+      </w:r>
+      <w:proofErr w:type="spellEnd"/>
+      <w:r>
+        <w:rPr>
+          <w:sz w:val="28"/>
+          <w:szCs w:val="28"/>
+        </w:rPr>
+        <w:t xml:space="preserve"> SELECT </w:t>
       </w:r>
       <w:r>
         <w:rPr>
@@ -965,6 +1371,59 @@
           <w:szCs w:val="28"/>
         </w:rPr>
       </w:pPr>
+      <w:r>
+        <w:rPr>
+          <w:sz w:val="28"/>
+          <w:szCs w:val="28"/>
+        </w:rPr>
+        <w:t xml:space="preserve">Nos devolverá un array de </w:t>
+      </w:r>
+      <w:proofErr w:type="spellStart"/>
+      <w:r>
+        <w:rPr>
+          <w:sz w:val="28"/>
+          <w:szCs w:val="28"/>
+        </w:rPr>
+        <w:t>JSON’s</w:t>
+      </w:r>
+      <w:proofErr w:type="spellEnd"/>
+      <w:r>
+        <w:rPr>
+          <w:sz w:val="28"/>
+          <w:szCs w:val="28"/>
+        </w:rPr>
+        <w:t xml:space="preserve"> con la información de los registros de cada </w:t>
+      </w:r>
+      <w:r>
+        <w:rPr>
+          <w:sz w:val="28"/>
+          <w:szCs w:val="28"/>
+        </w:rPr>
+        <w:t>edificio</w:t>
+      </w:r>
+      <w:r>
+        <w:rPr>
+          <w:sz w:val="28"/>
+          <w:szCs w:val="28"/>
+        </w:rPr>
+        <w:t>.</w:t>
+      </w:r>
+    </w:p>
+    <w:p>
+      <w:pPr>
+        <w:rPr>
+          <w:sz w:val="28"/>
+          <w:szCs w:val="28"/>
+        </w:rPr>
+      </w:pPr>
+    </w:p>
+    <w:p>
+      <w:pPr>
+        <w:rPr>
+          <w:sz w:val="28"/>
+          <w:szCs w:val="28"/>
+        </w:rPr>
+      </w:pPr>
     </w:p>
     <w:p>
       <w:pPr>
@@ -976,10 +1435,10 @@
       </w:pPr>
       <w:r>
         <w:rPr>
-          <w:sz w:val="28"/>
-          <w:szCs w:val="28"/>
-        </w:rPr>
-        <w:lastRenderedPageBreak/>
+          <w:noProof/>
+          <w:sz w:val="28"/>
+          <w:szCs w:val="28"/>
+        </w:rPr>
         <w:drawing>
           <wp:inline distT="0" distB="0" distL="0" distR="0" wp14:anchorId="38C5C8AD" wp14:editId="2519B609">
             <wp:extent cx="5400040" cy="1762760"/>
@@ -1029,28 +1488,93 @@
           <w:sz w:val="28"/>
           <w:szCs w:val="28"/>
         </w:rPr>
-        <w:t xml:space="preserve">Definimos la ruta Buscar </w:t>
-      </w:r>
-      <w:r>
-        <w:rPr>
-          <w:sz w:val="28"/>
-          <w:szCs w:val="28"/>
-        </w:rPr>
-        <w:t>Arquitecto</w:t>
-      </w:r>
-      <w:r>
-        <w:rPr>
-          <w:sz w:val="28"/>
-          <w:szCs w:val="28"/>
-        </w:rPr>
-        <w:t>, que se va a encargar de propiamente buscar</w:t>
-      </w:r>
-      <w:r>
-        <w:rPr>
-          <w:sz w:val="28"/>
-          <w:szCs w:val="28"/>
-        </w:rPr>
-        <w:t xml:space="preserve"> registros de arquitecto</w:t>
+        <w:t>Definimos la ruta Buscar Arquitecto, que se va a encargar de propiamente buscar registros de arquitecto.</w:t>
+      </w:r>
+    </w:p>
+    <w:p>
+      <w:pPr>
+        <w:rPr>
+          <w:sz w:val="28"/>
+          <w:szCs w:val="28"/>
+        </w:rPr>
+      </w:pPr>
+      <w:r>
+        <w:rPr>
+          <w:sz w:val="28"/>
+          <w:szCs w:val="28"/>
+        </w:rPr>
+        <w:t xml:space="preserve">La función </w:t>
+      </w:r>
+      <w:proofErr w:type="spellStart"/>
+      <w:r>
+        <w:rPr>
+          <w:sz w:val="28"/>
+          <w:szCs w:val="28"/>
+        </w:rPr>
+        <w:t>buscar_arquitecto</w:t>
+      </w:r>
+      <w:proofErr w:type="spellEnd"/>
+      <w:r>
+        <w:rPr>
+          <w:sz w:val="28"/>
+          <w:szCs w:val="28"/>
+        </w:rPr>
+        <w:t xml:space="preserve"> nos va buscar un registro mediante el nombre del proyecto. Se empleará la sentencia </w:t>
+      </w:r>
+      <w:proofErr w:type="spellStart"/>
+      <w:r>
+        <w:rPr>
+          <w:sz w:val="28"/>
+          <w:szCs w:val="28"/>
+        </w:rPr>
+        <w:t>Sql</w:t>
+      </w:r>
+      <w:proofErr w:type="spellEnd"/>
+      <w:r>
+        <w:rPr>
+          <w:sz w:val="28"/>
+          <w:szCs w:val="28"/>
+        </w:rPr>
+        <w:t xml:space="preserve"> SELECT para indizar más específicamente, casi al igual que la función anterior.</w:t>
+      </w:r>
+    </w:p>
+    <w:p>
+      <w:pPr>
+        <w:rPr>
+          <w:sz w:val="28"/>
+          <w:szCs w:val="28"/>
+        </w:rPr>
+      </w:pPr>
+    </w:p>
+    <w:p>
+      <w:pPr>
+        <w:rPr>
+          <w:sz w:val="28"/>
+          <w:szCs w:val="28"/>
+        </w:rPr>
+      </w:pPr>
+      <w:r>
+        <w:rPr>
+          <w:sz w:val="28"/>
+          <w:szCs w:val="28"/>
+        </w:rPr>
+        <w:t xml:space="preserve">Nos devolverá un array de </w:t>
+      </w:r>
+      <w:proofErr w:type="spellStart"/>
+      <w:r>
+        <w:rPr>
+          <w:sz w:val="28"/>
+          <w:szCs w:val="28"/>
+        </w:rPr>
+        <w:t>JSON’s</w:t>
+      </w:r>
+      <w:proofErr w:type="spellEnd"/>
+      <w:r>
+        <w:rPr>
+          <w:sz w:val="28"/>
+          <w:szCs w:val="28"/>
+        </w:rPr>
+        <w:t xml:space="preserve">  con la información de los registros de cada arquitecto</w:t>
       </w:r>
       <w:r>
         <w:rPr>
@@ -1067,80 +1591,6 @@
           <w:szCs w:val="28"/>
         </w:rPr>
       </w:pPr>
-      <w:r>
-        <w:rPr>
-          <w:sz w:val="28"/>
-          <w:szCs w:val="28"/>
-        </w:rPr>
-        <w:t>La función buscar_</w:t>
-      </w:r>
-      <w:r>
-        <w:rPr>
-          <w:sz w:val="28"/>
-          <w:szCs w:val="28"/>
-        </w:rPr>
-        <w:t>arquitecto</w:t>
-      </w:r>
-      <w:r>
-        <w:rPr>
-          <w:sz w:val="28"/>
-          <w:szCs w:val="28"/>
-        </w:rPr>
-        <w:t xml:space="preserve"> nos va buscar un registro mediante el nombre del proyecto. Se </w:t>
-      </w:r>
-      <w:r>
-        <w:rPr>
-          <w:sz w:val="28"/>
-          <w:szCs w:val="28"/>
-        </w:rPr>
-        <w:t>empleará</w:t>
-      </w:r>
-      <w:r>
-        <w:rPr>
-          <w:sz w:val="28"/>
-          <w:szCs w:val="28"/>
-        </w:rPr>
-        <w:t xml:space="preserve"> la sentencia Sql SELECT para indizar más específicamente</w:t>
-      </w:r>
-      <w:r>
-        <w:rPr>
-          <w:sz w:val="28"/>
-          <w:szCs w:val="28"/>
-        </w:rPr>
-        <w:t>, casi al igual que la función anterior.</w:t>
-      </w:r>
-    </w:p>
-    <w:p>
-      <w:pPr>
-        <w:rPr>
-          <w:sz w:val="28"/>
-          <w:szCs w:val="28"/>
-        </w:rPr>
-      </w:pPr>
-    </w:p>
-    <w:p>
-      <w:pPr>
-        <w:rPr>
-          <w:sz w:val="28"/>
-          <w:szCs w:val="28"/>
-        </w:rPr>
-      </w:pPr>
-    </w:p>
-    <w:p>
-      <w:pPr>
-        <w:rPr>
-          <w:sz w:val="28"/>
-          <w:szCs w:val="28"/>
-        </w:rPr>
-      </w:pPr>
-    </w:p>
-    <w:p>
-      <w:pPr>
-        <w:rPr>
-          <w:sz w:val="28"/>
-          <w:szCs w:val="28"/>
-        </w:rPr>
-      </w:pPr>
     </w:p>
     <w:p>
       <w:pPr>
@@ -1184,6 +1634,7 @@
       </w:pPr>
       <w:r>
         <w:rPr>
+          <w:noProof/>
           <w:sz w:val="28"/>
           <w:szCs w:val="28"/>
         </w:rPr>
@@ -1247,14 +1698,6 @@
           <w:szCs w:val="28"/>
         </w:rPr>
       </w:pPr>
-    </w:p>
-    <w:p>
-      <w:pPr>
-        <w:rPr>
-          <w:sz w:val="28"/>
-          <w:szCs w:val="28"/>
-        </w:rPr>
-      </w:pPr>
       <w:r>
         <w:rPr>
           <w:sz w:val="28"/>
@@ -1270,35 +1713,107 @@
           <w:szCs w:val="28"/>
         </w:rPr>
       </w:pPr>
-      <w:r>
-        <w:rPr>
-          <w:sz w:val="28"/>
-          <w:szCs w:val="28"/>
-        </w:rPr>
-        <w:t>GET nos añadirá los datos codificados a la URL, y POST añadirá los datos al cuerpo de la web, no a la URL.</w:t>
-      </w:r>
-    </w:p>
-    <w:p>
-      <w:pPr>
-        <w:rPr>
-          <w:sz w:val="28"/>
-          <w:szCs w:val="28"/>
-        </w:rPr>
-      </w:pPr>
-    </w:p>
-    <w:p>
-      <w:pPr>
-        <w:rPr>
-          <w:sz w:val="28"/>
-          <w:szCs w:val="28"/>
-        </w:rPr>
-      </w:pPr>
-      <w:r>
-        <w:rPr>
-          <w:sz w:val="28"/>
-          <w:szCs w:val="28"/>
-        </w:rPr>
-        <w:t>Cuando se ejecute la sentencia Sql UPDAT</w:t>
+    </w:p>
+    <w:p>
+      <w:pPr>
+        <w:rPr>
+          <w:sz w:val="28"/>
+          <w:szCs w:val="28"/>
+        </w:rPr>
+      </w:pPr>
+      <w:r>
+        <w:rPr>
+          <w:sz w:val="28"/>
+          <w:szCs w:val="28"/>
+        </w:rPr>
+        <w:t xml:space="preserve">GET nos </w:t>
+      </w:r>
+      <w:r>
+        <w:rPr>
+          <w:sz w:val="28"/>
+          <w:szCs w:val="28"/>
+        </w:rPr>
+        <w:t>devolverá un array de JSON con los datos</w:t>
+      </w:r>
+      <w:r>
+        <w:rPr>
+          <w:sz w:val="28"/>
+          <w:szCs w:val="28"/>
+        </w:rPr>
+        <w:t xml:space="preserve"> de edificio</w:t>
+      </w:r>
+      <w:r>
+        <w:rPr>
+          <w:sz w:val="28"/>
+          <w:szCs w:val="28"/>
+        </w:rPr>
+        <w:t xml:space="preserve"> actualizados</w:t>
+      </w:r>
+      <w:r>
+        <w:rPr>
+          <w:sz w:val="28"/>
+          <w:szCs w:val="28"/>
+        </w:rPr>
+        <w:t xml:space="preserve">, y POST </w:t>
+      </w:r>
+      <w:r>
+        <w:rPr>
+          <w:sz w:val="28"/>
+          <w:szCs w:val="28"/>
+        </w:rPr>
+        <w:t xml:space="preserve">para cada atributo que queremos modificar, realizamos un </w:t>
+      </w:r>
+      <w:r>
+        <w:rPr>
+          <w:sz w:val="28"/>
+          <w:szCs w:val="28"/>
+        </w:rPr>
+        <w:t xml:space="preserve">UPDATE </w:t>
+      </w:r>
+      <w:r>
+        <w:rPr>
+          <w:sz w:val="28"/>
+          <w:szCs w:val="28"/>
+        </w:rPr>
+        <w:t>estableciendo el valor en la BD</w:t>
+      </w:r>
+      <w:r>
+        <w:rPr>
+          <w:sz w:val="28"/>
+          <w:szCs w:val="28"/>
+        </w:rPr>
+        <w:t>.</w:t>
+      </w:r>
+    </w:p>
+    <w:p>
+      <w:pPr>
+        <w:rPr>
+          <w:sz w:val="28"/>
+          <w:szCs w:val="28"/>
+        </w:rPr>
+      </w:pPr>
+      <w:r>
+        <w:rPr>
+          <w:sz w:val="28"/>
+          <w:szCs w:val="28"/>
+        </w:rPr>
+        <w:t xml:space="preserve">Cuando se ejecute la sentencia </w:t>
+      </w:r>
+      <w:proofErr w:type="spellStart"/>
+      <w:r>
+        <w:rPr>
+          <w:sz w:val="28"/>
+          <w:szCs w:val="28"/>
+        </w:rPr>
+        <w:t>Sql</w:t>
+      </w:r>
+      <w:proofErr w:type="spellEnd"/>
+      <w:r>
+        <w:rPr>
+          <w:sz w:val="28"/>
+          <w:szCs w:val="28"/>
+        </w:rPr>
+        <w:t xml:space="preserve"> UPDAT</w:t>
       </w:r>
       <w:r>
         <w:rPr>
@@ -1312,7 +1827,23 @@
           <w:sz w:val="28"/>
           <w:szCs w:val="28"/>
         </w:rPr>
-        <w:t>, se actualizarán los datos de la BD y nos va a redirigir al index.</w:t>
+        <w:t xml:space="preserve">, se actualizarán los datos de la BD y nos va a redirigir al </w:t>
+      </w:r>
+      <w:proofErr w:type="spellStart"/>
+      <w:r>
+        <w:rPr>
+          <w:sz w:val="28"/>
+          <w:szCs w:val="28"/>
+        </w:rPr>
+        <w:t>index</w:t>
+      </w:r>
+      <w:proofErr w:type="spellEnd"/>
+      <w:r>
+        <w:rPr>
+          <w:sz w:val="28"/>
+          <w:szCs w:val="28"/>
+        </w:rPr>
+        <w:t>.</w:t>
       </w:r>
     </w:p>
     <w:p>
@@ -1333,6 +1864,7 @@
       </w:pPr>
       <w:r>
         <w:rPr>
+          <w:noProof/>
           <w:sz w:val="28"/>
           <w:szCs w:val="28"/>
         </w:rPr>
@@ -1424,14 +1956,6 @@
           <w:szCs w:val="28"/>
         </w:rPr>
       </w:pPr>
-    </w:p>
-    <w:p>
-      <w:pPr>
-        <w:rPr>
-          <w:sz w:val="28"/>
-          <w:szCs w:val="28"/>
-        </w:rPr>
-      </w:pPr>
       <w:r>
         <w:rPr>
           <w:sz w:val="28"/>
@@ -1447,35 +1971,115 @@
           <w:szCs w:val="28"/>
         </w:rPr>
       </w:pPr>
-      <w:r>
-        <w:rPr>
-          <w:sz w:val="28"/>
-          <w:szCs w:val="28"/>
-        </w:rPr>
-        <w:t>GET nos añadirá los datos codificados a la URL, y POST añadirá los datos al cuerpo de la web, no a la URL.</w:t>
-      </w:r>
-    </w:p>
-    <w:p>
-      <w:pPr>
-        <w:rPr>
-          <w:sz w:val="28"/>
-          <w:szCs w:val="28"/>
-        </w:rPr>
-      </w:pPr>
-    </w:p>
-    <w:p>
-      <w:pPr>
-        <w:rPr>
-          <w:sz w:val="28"/>
-          <w:szCs w:val="28"/>
-        </w:rPr>
-      </w:pPr>
-      <w:r>
-        <w:rPr>
-          <w:sz w:val="28"/>
-          <w:szCs w:val="28"/>
-        </w:rPr>
-        <w:t>Cuando se ejecute la sentencia Sql UPDATE, se actualizarán los datos de la BD</w:t>
+    </w:p>
+    <w:p>
+      <w:pPr>
+        <w:rPr>
+          <w:sz w:val="28"/>
+          <w:szCs w:val="28"/>
+        </w:rPr>
+      </w:pPr>
+      <w:r>
+        <w:rPr>
+          <w:sz w:val="28"/>
+          <w:szCs w:val="28"/>
+        </w:rPr>
+        <w:t xml:space="preserve">GET nos </w:t>
+      </w:r>
+      <w:r>
+        <w:rPr>
+          <w:sz w:val="28"/>
+          <w:szCs w:val="28"/>
+        </w:rPr>
+        <w:t>devolverá un array de JSON con los datos</w:t>
+      </w:r>
+      <w:r>
+        <w:rPr>
+          <w:sz w:val="28"/>
+          <w:szCs w:val="28"/>
+        </w:rPr>
+        <w:t xml:space="preserve"> de arquitecto</w:t>
+      </w:r>
+      <w:r>
+        <w:rPr>
+          <w:sz w:val="28"/>
+          <w:szCs w:val="28"/>
+        </w:rPr>
+        <w:t xml:space="preserve"> actualizados</w:t>
+      </w:r>
+      <w:r>
+        <w:rPr>
+          <w:sz w:val="28"/>
+          <w:szCs w:val="28"/>
+        </w:rPr>
+        <w:t xml:space="preserve">, y POST </w:t>
+      </w:r>
+      <w:r>
+        <w:rPr>
+          <w:sz w:val="28"/>
+          <w:szCs w:val="28"/>
+        </w:rPr>
+        <w:t xml:space="preserve">para cada atributo que queremos modificar, realizamos un </w:t>
+      </w:r>
+      <w:r>
+        <w:rPr>
+          <w:sz w:val="28"/>
+          <w:szCs w:val="28"/>
+        </w:rPr>
+        <w:t xml:space="preserve">UPDATE </w:t>
+      </w:r>
+      <w:r>
+        <w:rPr>
+          <w:sz w:val="28"/>
+          <w:szCs w:val="28"/>
+        </w:rPr>
+        <w:t>estableciendo el valor en la BD</w:t>
+      </w:r>
+      <w:r>
+        <w:rPr>
+          <w:sz w:val="28"/>
+          <w:szCs w:val="28"/>
+        </w:rPr>
+        <w:t>.</w:t>
+      </w:r>
+    </w:p>
+    <w:p>
+      <w:pPr>
+        <w:rPr>
+          <w:sz w:val="28"/>
+          <w:szCs w:val="28"/>
+        </w:rPr>
+      </w:pPr>
+    </w:p>
+    <w:p>
+      <w:pPr>
+        <w:rPr>
+          <w:sz w:val="28"/>
+          <w:szCs w:val="28"/>
+        </w:rPr>
+      </w:pPr>
+      <w:r>
+        <w:rPr>
+          <w:sz w:val="28"/>
+          <w:szCs w:val="28"/>
+        </w:rPr>
+        <w:t xml:space="preserve">Cuando se ejecute la sentencia </w:t>
+      </w:r>
+      <w:proofErr w:type="spellStart"/>
+      <w:r>
+        <w:rPr>
+          <w:sz w:val="28"/>
+          <w:szCs w:val="28"/>
+        </w:rPr>
+        <w:t>Sql</w:t>
+      </w:r>
+      <w:proofErr w:type="spellEnd"/>
+      <w:r>
+        <w:rPr>
+          <w:sz w:val="28"/>
+          <w:szCs w:val="28"/>
+        </w:rPr>
+        <w:t xml:space="preserve"> UPDATE, se actualizarán los datos de la BD</w:t>
       </w:r>
       <w:r>
         <w:rPr>
@@ -1504,7 +2108,23 @@
           <w:sz w:val="28"/>
           <w:szCs w:val="28"/>
         </w:rPr>
-        <w:t>Nos va a redirigir al index.</w:t>
+        <w:t xml:space="preserve">Nos va a redirigir al </w:t>
+      </w:r>
+      <w:proofErr w:type="spellStart"/>
+      <w:r>
+        <w:rPr>
+          <w:sz w:val="28"/>
+          <w:szCs w:val="28"/>
+        </w:rPr>
+        <w:t>index</w:t>
+      </w:r>
+      <w:proofErr w:type="spellEnd"/>
+      <w:r>
+        <w:rPr>
+          <w:sz w:val="28"/>
+          <w:szCs w:val="28"/>
+        </w:rPr>
+        <w:t>.</w:t>
       </w:r>
     </w:p>
     <w:p>
@@ -1525,6 +2145,7 @@
       </w:pPr>
       <w:r>
         <w:rPr>
+          <w:noProof/>
           <w:sz w:val="28"/>
           <w:szCs w:val="28"/>
         </w:rPr>
@@ -1601,22 +2222,54 @@
           <w:sz w:val="28"/>
           <w:szCs w:val="28"/>
         </w:rPr>
-        <w:t>Ejecutaremos la sentencia Sql INSERT para darle valor a los atributos de arquitecto.</w:t>
-      </w:r>
-    </w:p>
-    <w:p>
-      <w:pPr>
-        <w:rPr>
-          <w:sz w:val="28"/>
-          <w:szCs w:val="28"/>
-        </w:rPr>
-      </w:pPr>
-      <w:r>
-        <w:rPr>
-          <w:sz w:val="28"/>
-          <w:szCs w:val="28"/>
-        </w:rPr>
-        <w:t>Se nos redirigirá al index.</w:t>
+        <w:t xml:space="preserve">Ejecutaremos la sentencia </w:t>
+      </w:r>
+      <w:proofErr w:type="spellStart"/>
+      <w:r>
+        <w:rPr>
+          <w:sz w:val="28"/>
+          <w:szCs w:val="28"/>
+        </w:rPr>
+        <w:t>Sql</w:t>
+      </w:r>
+      <w:proofErr w:type="spellEnd"/>
+      <w:r>
+        <w:rPr>
+          <w:sz w:val="28"/>
+          <w:szCs w:val="28"/>
+        </w:rPr>
+        <w:t xml:space="preserve"> INSERT para darle valor a los atributos de arquitecto.</w:t>
+      </w:r>
+    </w:p>
+    <w:p>
+      <w:pPr>
+        <w:rPr>
+          <w:sz w:val="28"/>
+          <w:szCs w:val="28"/>
+        </w:rPr>
+      </w:pPr>
+      <w:r>
+        <w:rPr>
+          <w:sz w:val="28"/>
+          <w:szCs w:val="28"/>
+        </w:rPr>
+        <w:t xml:space="preserve">Se nos redirigirá al </w:t>
+      </w:r>
+      <w:proofErr w:type="spellStart"/>
+      <w:r>
+        <w:rPr>
+          <w:sz w:val="28"/>
+          <w:szCs w:val="28"/>
+        </w:rPr>
+        <w:t>index</w:t>
+      </w:r>
+      <w:proofErr w:type="spellEnd"/>
+      <w:r>
+        <w:rPr>
+          <w:sz w:val="28"/>
+          <w:szCs w:val="28"/>
+        </w:rPr>
+        <w:t>.</w:t>
       </w:r>
     </w:p>
     <w:p>
@@ -1661,6 +2314,7 @@
       </w:pPr>
       <w:r>
         <w:rPr>
+          <w:noProof/>
           <w:sz w:val="28"/>
           <w:szCs w:val="28"/>
         </w:rPr>
@@ -1766,7 +2420,23 @@
           <w:sz w:val="28"/>
           <w:szCs w:val="28"/>
         </w:rPr>
-        <w:t xml:space="preserve">Ejecutaremos la sentencia Sql INSERT para darle valor a los atributos de </w:t>
+        <w:t xml:space="preserve">Ejecutaremos la sentencia </w:t>
+      </w:r>
+      <w:proofErr w:type="spellStart"/>
+      <w:r>
+        <w:rPr>
+          <w:sz w:val="28"/>
+          <w:szCs w:val="28"/>
+        </w:rPr>
+        <w:t>Sql</w:t>
+      </w:r>
+      <w:proofErr w:type="spellEnd"/>
+      <w:r>
+        <w:rPr>
+          <w:sz w:val="28"/>
+          <w:szCs w:val="28"/>
+        </w:rPr>
+        <w:t xml:space="preserve"> INSERT para darle valor a los atributos de </w:t>
       </w:r>
       <w:r>
         <w:rPr>
@@ -1795,7 +2465,23 @@
           <w:sz w:val="28"/>
           <w:szCs w:val="28"/>
         </w:rPr>
-        <w:t>Se nos redirigirá al index.</w:t>
+        <w:t xml:space="preserve">Se nos redirigirá al </w:t>
+      </w:r>
+      <w:proofErr w:type="spellStart"/>
+      <w:r>
+        <w:rPr>
+          <w:sz w:val="28"/>
+          <w:szCs w:val="28"/>
+        </w:rPr>
+        <w:t>index</w:t>
+      </w:r>
+      <w:proofErr w:type="spellEnd"/>
+      <w:r>
+        <w:rPr>
+          <w:sz w:val="28"/>
+          <w:szCs w:val="28"/>
+        </w:rPr>
+        <w:t>.</w:t>
       </w:r>
     </w:p>
     <w:sectPr>

</xml_diff>